<commit_message>
Update todo list (02/11/2015)
</commit_message>
<xml_diff>
--- a/ToDo_28_10_15.docx
+++ b/ToDo_28_10_15.docx
@@ -60,6 +60,30 @@
       </w:pPr>
       <w:r>
         <w:t>Atm, we make the code so that birds which are moved too far into the future will be sent back a season (ala the first example), but this will not always work!</w:t>
+      </w:r>
+    </w:p>
+    <w:p>
+      <w:pPr>
+        <w:pStyle w:val="ListParagraph"/>
+        <w:numPr>
+          <w:ilvl w:val="1"/>
+          <w:numId w:val="1"/>
+        </w:numPr>
+      </w:pPr>
+      <w:r>
+        <w:t>Possibly add a cohort variable?!</w:t>
+      </w:r>
+    </w:p>
+    <w:p>
+      <w:pPr>
+        <w:pStyle w:val="ListParagraph"/>
+        <w:numPr>
+          <w:ilvl w:val="0"/>
+          <w:numId w:val="1"/>
+        </w:numPr>
+      </w:pPr>
+      <w:r>
+        <w:t>Exclude function</w:t>
       </w:r>
       <w:bookmarkStart w:id="0" w:name="_GoBack"/>
       <w:bookmarkEnd w:id="0"/>

</xml_diff>